<commit_message>
Preliminares de mi trabajo de practicas
</commit_message>
<xml_diff>
--- a/Actividad 3 (INSECTICIDAS EN ÁRBOLES)/Libreta prácticas.docx
+++ b/Actividad 3 (INSECTICIDAS EN ÁRBOLES)/Libreta prácticas.docx
@@ -1882,7 +1882,7 @@
           <w:szCs w:val="24"/>
         </w:rPr>
         <w:drawing>
-          <wp:inline distT="0" distB="0" distL="0" distR="0" wp14:anchorId="4743DF14" wp14:editId="5E8A9808">
+          <wp:inline distT="0" distB="0" distL="0" distR="0" wp14:anchorId="4743DF14" wp14:editId="44F0F21F">
             <wp:extent cx="4775200" cy="2607718"/>
             <wp:effectExtent l="0" t="0" r="6350" b="2540"/>
             <wp:docPr id="1498851773" name="Imagen 1"/>
@@ -1931,7 +1931,7 @@
           <w:szCs w:val="24"/>
         </w:rPr>
         <w:drawing>
-          <wp:inline distT="0" distB="0" distL="0" distR="0" wp14:anchorId="275B2325" wp14:editId="68A35F44">
+          <wp:inline distT="0" distB="0" distL="0" distR="0" wp14:anchorId="275B2325" wp14:editId="026DAF76">
             <wp:extent cx="4751286" cy="2571750"/>
             <wp:effectExtent l="0" t="0" r="0" b="0"/>
             <wp:docPr id="1386159421" name="Imagen 2"/>
@@ -2224,7 +2224,7 @@
           <w:szCs w:val="28"/>
         </w:rPr>
         <w:drawing>
-          <wp:inline distT="0" distB="0" distL="0" distR="0" wp14:anchorId="50ECABDA" wp14:editId="01D522C4">
+          <wp:inline distT="0" distB="0" distL="0" distR="0" wp14:anchorId="50ECABDA" wp14:editId="6778053C">
             <wp:extent cx="5400040" cy="2578735"/>
             <wp:effectExtent l="0" t="0" r="0" b="0"/>
             <wp:docPr id="547112497" name="Imagen 4"/>
@@ -2296,7 +2296,7 @@
           <w:szCs w:val="28"/>
         </w:rPr>
         <w:drawing>
-          <wp:inline distT="0" distB="0" distL="0" distR="0" wp14:anchorId="21C9EEFB" wp14:editId="4295A484">
+          <wp:inline distT="0" distB="0" distL="0" distR="0" wp14:anchorId="21C9EEFB" wp14:editId="028FF35E">
             <wp:extent cx="5400040" cy="2278380"/>
             <wp:effectExtent l="0" t="0" r="0" b="7620"/>
             <wp:docPr id="1849611556" name="Imagen 6"/>
@@ -2366,10 +2366,8 @@
         <w:jc w:val="center"/>
         <w:rPr>
           <w:rFonts w:ascii="Arial" w:hAnsi="Arial" w:cs="Arial"/>
-          <w:b/>
-          <w:bCs/>
-          <w:sz w:val="36"/>
-          <w:szCs w:val="36"/>
+          <w:sz w:val="24"/>
+          <w:szCs w:val="24"/>
         </w:rPr>
       </w:pPr>
       <w:r>
@@ -2502,79 +2500,6 @@
         </w:rPr>
         <w:br/>
       </w:r>
-      <w:r>
-        <w:rPr>
-          <w:rFonts w:ascii="Arial" w:hAnsi="Arial" w:cs="Arial"/>
-          <w:b/>
-          <w:bCs/>
-          <w:sz w:val="36"/>
-          <w:szCs w:val="36"/>
-        </w:rPr>
-        <w:lastRenderedPageBreak/>
-        <w:t>Pasos de la actividad 2</w:t>
-      </w:r>
-      <w:r>
-        <w:rPr>
-          <w:rFonts w:ascii="Arial" w:hAnsi="Arial" w:cs="Arial"/>
-          <w:b/>
-          <w:bCs/>
-          <w:sz w:val="28"/>
-          <w:szCs w:val="28"/>
-        </w:rPr>
-        <w:br/>
-      </w:r>
-    </w:p>
-    <w:p>
-      <w:pPr>
-        <w:pStyle w:val="Prrafodelista"/>
-        <w:ind w:left="790"/>
-        <w:jc w:val="center"/>
-        <w:rPr>
-          <w:rFonts w:ascii="Arial" w:hAnsi="Arial" w:cs="Arial"/>
-          <w:b/>
-          <w:bCs/>
-          <w:sz w:val="36"/>
-          <w:szCs w:val="36"/>
-        </w:rPr>
-      </w:pPr>
-    </w:p>
-    <w:p>
-      <w:pPr>
-        <w:pStyle w:val="Prrafodelista"/>
-        <w:ind w:left="790"/>
-        <w:jc w:val="center"/>
-        <w:rPr>
-          <w:rFonts w:ascii="Arial" w:hAnsi="Arial" w:cs="Arial"/>
-          <w:b/>
-          <w:bCs/>
-          <w:sz w:val="36"/>
-          <w:szCs w:val="36"/>
-        </w:rPr>
-      </w:pPr>
-      <w:r>
-        <w:rPr>
-          <w:rFonts w:ascii="Arial" w:hAnsi="Arial" w:cs="Arial"/>
-          <w:b/>
-          <w:bCs/>
-          <w:sz w:val="36"/>
-          <w:szCs w:val="36"/>
-        </w:rPr>
-        <w:t>Conclusiones de la actividad 2</w:t>
-      </w:r>
-    </w:p>
-    <w:p>
-      <w:pPr>
-        <w:pStyle w:val="Prrafodelista"/>
-        <w:ind w:left="790"/>
-        <w:jc w:val="center"/>
-        <w:rPr>
-          <w:rFonts w:ascii="Arial" w:hAnsi="Arial" w:cs="Arial"/>
-          <w:b/>
-          <w:bCs/>
-          <w:sz w:val="36"/>
-          <w:szCs w:val="36"/>
-        </w:rPr>
-      </w:pPr>
     </w:p>
     <w:p>
       <w:pPr>
@@ -2587,32 +2512,6 @@
           <w:szCs w:val="24"/>
         </w:rPr>
       </w:pPr>
-      <w:r>
-        <w:rPr>
-          <w:rFonts w:ascii="Arial" w:hAnsi="Arial" w:cs="Arial"/>
-          <w:sz w:val="24"/>
-          <w:szCs w:val="24"/>
-        </w:rPr>
-        <w:t xml:space="preserve">Comparando modelos </w:t>
-      </w:r>
-      <w:proofErr w:type="spellStart"/>
-      <w:r>
-        <w:rPr>
-          <w:rFonts w:ascii="Arial" w:hAnsi="Arial" w:cs="Arial"/>
-          <w:sz w:val="24"/>
-          <w:szCs w:val="24"/>
-        </w:rPr>
-        <w:t>glm</w:t>
-      </w:r>
-      <w:proofErr w:type="spellEnd"/>
-      <w:r>
-        <w:rPr>
-          <w:rFonts w:ascii="Arial" w:hAnsi="Arial" w:cs="Arial"/>
-          <w:sz w:val="24"/>
-          <w:szCs w:val="24"/>
-        </w:rPr>
-        <w:t xml:space="preserve">, vemos que los modelos beta </w:t>
-      </w:r>
     </w:p>
     <w:sectPr>
       <w:pgSz w:w="11906" w:h="16838"/>

</xml_diff>